<commit_message>
Refreshed code due to additional checks in new version of Netbeans
</commit_message>
<xml_diff>
--- a/neoVEO Toolset Procedure V2.1 AW 20200515.docx
+++ b/neoVEO Toolset Procedure V2.1 AW 20200515.docx
@@ -502,15 +502,7 @@
       </w:r>
       <w:proofErr w:type="spellEnd"/>
       <w:r>
-        <w:t xml:space="preserve"> is the toolset developed by PROV that allow the construction, </w:t>
-      </w:r>
-      <w:proofErr w:type="gramStart"/>
-      <w:r>
-        <w:t>modification</w:t>
-      </w:r>
-      <w:proofErr w:type="gramEnd"/>
-      <w:r>
-        <w:t xml:space="preserve"> and analysis of Version 3 VEOs.</w:t>
+        <w:t xml:space="preserve"> is the toolset developed by PROV that allow the construction, modification and analysis of Version 3 VEOs.</w:t>
       </w:r>
     </w:p>
     <w:p>
@@ -678,15 +670,7 @@
     </w:p>
     <w:p>
       <w:r>
-        <w:t xml:space="preserve">The toolset is licensed under the Creative Commons CC BY 4.0 license. This means that you have a license to do anything that you want with the toolset, </w:t>
-      </w:r>
-      <w:proofErr w:type="gramStart"/>
-      <w:r>
-        <w:t>provided that</w:t>
-      </w:r>
-      <w:proofErr w:type="gramEnd"/>
-      <w:r>
-        <w:t xml:space="preserve"> you:</w:t>
+        <w:t>The toolset is licensed under the Creative Commons CC BY 4.0 license. This means that you have a license to do anything that you want with the toolset, provided that you:</w:t>
       </w:r>
     </w:p>
     <w:p>
@@ -3824,7 +3808,13 @@
         <w:t xml:space="preserve"> </w:t>
       </w:r>
       <w:r>
-        <w:t>It has three modes of operation:</w:t>
+        <w:t xml:space="preserve">It has </w:t>
+      </w:r>
+      <w:r>
+        <w:t>four</w:t>
+      </w:r>
+      <w:r>
+        <w:t xml:space="preserve"> modes of operation:</w:t>
       </w:r>
     </w:p>
     <w:p>
@@ -3857,10 +3847,13 @@
         <w:t xml:space="preserve">VEOHistory.xml </w:t>
       </w:r>
       <w:r>
-        <w:t xml:space="preserve">file is resigned. Note that the signatures are validated, but not that the </w:t>
-      </w:r>
-      <w:r>
-        <w:t>certificates are valid.</w:t>
+        <w:t xml:space="preserve">file is resigned. Note that the signatures are validated, but </w:t>
+      </w:r>
+      <w:r>
+        <w:t>the validity of the certificates is not checked</w:t>
+      </w:r>
+      <w:r>
+        <w:t>.</w:t>
       </w:r>
     </w:p>
     <w:p>
@@ -3908,6 +3901,25 @@
         <w:pStyle w:val="ListBullet"/>
       </w:pPr>
       <w:r>
+        <w:t xml:space="preserve">Add Event. This adds an event to the VEOHistory.xml file. This command could be used to document processing. </w:t>
+      </w:r>
+      <w:r>
+        <w:t xml:space="preserve">As the VEOHistory.xml file is altered when using this command, the existing </w:t>
+      </w:r>
+      <w:proofErr w:type="spellStart"/>
+      <w:r>
+        <w:t>VEOHistory</w:t>
+      </w:r>
+      <w:proofErr w:type="spellEnd"/>
+      <w:r>
+        <w:t xml:space="preserve"> signatures are deleted and the VEOHistory.xml is resigned.</w:t>
+      </w:r>
+    </w:p>
+    <w:p>
+      <w:pPr>
+        <w:pStyle w:val="ListBullet"/>
+      </w:pPr>
+      <w:r>
         <w:t xml:space="preserve">Create. This removes all the existing digital signatures and resigns the VEO. The VEO is otherwise unaltered (i.e. the resigning is not documented in the </w:t>
       </w:r>
       <w:proofErr w:type="spellStart"/>
@@ -3924,15 +3936,34 @@
         <w:pStyle w:val="BodyText"/>
       </w:pPr>
       <w:r>
-        <w:t xml:space="preserve">In all modes, the VEO must be unzipped before it can be resigned. The VEO can be unzipped using any ZIP tool, or the </w:t>
+        <w:t xml:space="preserve">The command may be used against zipped VEOs (i.e. ending in </w:t>
+      </w:r>
+      <w:proofErr w:type="gramStart"/>
+      <w:r>
+        <w:t>‘.veo.zip</w:t>
+      </w:r>
+      <w:proofErr w:type="gramEnd"/>
+      <w:r>
+        <w:t>’) or unpacked VEOs (i.e. ending in ‘.</w:t>
       </w:r>
       <w:proofErr w:type="spellStart"/>
       <w:r>
-        <w:t>VEOAnalysis</w:t>
+        <w:t>veo</w:t>
       </w:r>
       <w:proofErr w:type="spellEnd"/>
       <w:r>
-        <w:t xml:space="preserve"> program.</w:t>
+        <w:t>’)</w:t>
+      </w:r>
+      <w:r>
+        <w:t>.</w:t>
+      </w:r>
+    </w:p>
+    <w:p>
+      <w:pPr>
+        <w:pStyle w:val="BodyText"/>
+      </w:pPr>
+      <w:r>
+        <w:t>After resigning, the VEO can be rezipped if required.</w:t>
       </w:r>
     </w:p>
     <w:p>
@@ -4007,7 +4038,37 @@
           <w:b w:val="0"/>
           <w:bCs w:val="0"/>
         </w:rPr>
-        <w:t>, or</w:t>
+        <w:t xml:space="preserve">, </w:t>
+      </w:r>
+      <w:r>
+        <w:rPr>
+          <w:rStyle w:val="Strong"/>
+        </w:rPr>
+        <w:t>-</w:t>
+      </w:r>
+      <w:proofErr w:type="spellStart"/>
+      <w:r>
+        <w:rPr>
+          <w:rStyle w:val="Strong"/>
+        </w:rPr>
+        <w:t>addevent</w:t>
+      </w:r>
+      <w:proofErr w:type="spellEnd"/>
+      <w:r>
+        <w:rPr>
+          <w:rStyle w:val="Strong"/>
+          <w:b w:val="0"/>
+          <w:bCs w:val="0"/>
+        </w:rPr>
+        <w:t xml:space="preserve">, </w:t>
+      </w:r>
+      <w:r>
+        <w:rPr>
+          <w:rStyle w:val="Strong"/>
+          <w:b w:val="0"/>
+          <w:bCs w:val="0"/>
+        </w:rPr>
+        <w:t>or</w:t>
       </w:r>
       <w:r>
         <w:rPr>
@@ -4028,27 +4089,31 @@
         </w:numPr>
       </w:pPr>
       <w:r>
-        <w:rPr>
-          <w:rStyle w:val="Strong"/>
-        </w:rPr>
-        <w:t>-s &lt;</w:t>
+        <w:t>The file names of the VEOs to resign/add events. The VEOs can either be packed (</w:t>
+      </w:r>
+      <w:proofErr w:type="gramStart"/>
+      <w:r>
+        <w:t>‘.veo.zip</w:t>
+      </w:r>
+      <w:proofErr w:type="gramEnd"/>
+      <w:r>
+        <w:t>’) or unpacked (‘.</w:t>
       </w:r>
       <w:proofErr w:type="spellStart"/>
       <w:r>
-        <w:rPr>
-          <w:rStyle w:val="Strong"/>
-        </w:rPr>
-        <w:t>PFXfile</w:t>
+        <w:t>veo</w:t>
       </w:r>
       <w:proofErr w:type="spellEnd"/>
       <w:r>
-        <w:rPr>
-          <w:rStyle w:val="Strong"/>
-        </w:rPr>
-        <w:t>&gt; &lt;password&gt;</w:t>
-      </w:r>
-      <w:r>
-        <w:t xml:space="preserve"> a PFX file containing details about the signer (particularly the private key). A PFX file is protected against reading and can only be unlocked using the password. Multiple -s options can be specified, resulting in multiple digital signatures being applied.</w:t>
+        <w:t>’) files. If a packed VEO is specified, it is first unzipped before processing begins. The unzipped VEO will be created in the output directory. Unzipping will fail if the output directory already contains an unzipped VEO with the same name as the zipped VEO (e.g. ‘Sample.veo.zip’ and ‘</w:t>
+      </w:r>
+      <w:proofErr w:type="spellStart"/>
+      <w:r>
+        <w:t>Sample.veo</w:t>
+      </w:r>
+      <w:proofErr w:type="spellEnd"/>
+      <w:r>
+        <w:t>’) – this is to prevent destroying sequences of alterations. If it is desired to overwrite an unpacked VEO, the -overwrite option can be used.</w:t>
       </w:r>
     </w:p>
     <w:p>
@@ -4063,31 +4128,24 @@
         <w:rPr>
           <w:rStyle w:val="Strong"/>
         </w:rPr>
-        <w:t>-support &lt;directory&gt;</w:t>
-      </w:r>
-      <w:r>
-        <w:rPr>
-          <w:rStyle w:val="Strong"/>
-          <w:b w:val="0"/>
-          <w:bCs w:val="0"/>
-        </w:rPr>
-        <w:t xml:space="preserve"> The support directory containing the VERS configuration files.</w:t>
-      </w:r>
-      <w:r>
-        <w:rPr>
-          <w:rStyle w:val="Strong"/>
-          <w:b w:val="0"/>
-          <w:bCs w:val="0"/>
-        </w:rPr>
-        <w:t xml:space="preserve"> The -support command line argument is usually set in the BAT file.</w:t>
-      </w:r>
-    </w:p>
-    <w:p>
-      <w:pPr>
-        <w:pStyle w:val="BodyText"/>
-      </w:pPr>
-      <w:r>
-        <w:t>The valid command line arguments are:</w:t>
+        <w:t>-s &lt;</w:t>
+      </w:r>
+      <w:proofErr w:type="spellStart"/>
+      <w:r>
+        <w:rPr>
+          <w:rStyle w:val="Strong"/>
+        </w:rPr>
+        <w:t>PFXfile</w:t>
+      </w:r>
+      <w:proofErr w:type="spellEnd"/>
+      <w:r>
+        <w:rPr>
+          <w:rStyle w:val="Strong"/>
+        </w:rPr>
+        <w:t>&gt; &lt;password&gt;</w:t>
+      </w:r>
+      <w:r>
+        <w:t xml:space="preserve"> a PFX file containing details about the signer (particularly the private key). A PFX file is protected against reading and can only be unlocked using the password. Multiple -s options can be specified, resulting in multiple digital signatures being applied.</w:t>
       </w:r>
     </w:p>
     <w:p>
@@ -4102,47 +4160,31 @@
         <w:rPr>
           <w:rStyle w:val="Strong"/>
         </w:rPr>
-        <w:t>-u</w:t>
-      </w:r>
-      <w:r>
-        <w:rPr>
-          <w:rStyle w:val="Strong"/>
-        </w:rPr>
-        <w:t xml:space="preserve"> &lt;</w:t>
-      </w:r>
-      <w:r>
-        <w:rPr>
-          <w:rStyle w:val="Strong"/>
-        </w:rPr>
-        <w:t>name</w:t>
-      </w:r>
-      <w:r>
-        <w:rPr>
-          <w:rStyle w:val="Strong"/>
-        </w:rPr>
-        <w:t>&gt;</w:t>
-      </w:r>
-      <w:r>
-        <w:t xml:space="preserve"> </w:t>
-      </w:r>
-      <w:r>
-        <w:t xml:space="preserve">A string containing the name of the user responsible for verifying or renewing the digital signatures; this string will appear in the </w:t>
-      </w:r>
-      <w:proofErr w:type="spellStart"/>
-      <w:r>
-        <w:t>VEOHistory</w:t>
-      </w:r>
-      <w:proofErr w:type="spellEnd"/>
-      <w:r>
-        <w:t xml:space="preserve"> documentation. If the name contains a space, it should be enclosed in double quotes (e.g. “Andrew Waugh”). If no -u option is used, the login id will be used as the name of the user. Note that this option has no effect in the -create mode as the </w:t>
-      </w:r>
-      <w:proofErr w:type="spellStart"/>
-      <w:r>
-        <w:t>VEOHistory</w:t>
-      </w:r>
-      <w:proofErr w:type="spellEnd"/>
-      <w:r>
-        <w:t xml:space="preserve"> is not updated.</w:t>
+        <w:t>-support &lt;directory&gt;</w:t>
+      </w:r>
+      <w:r>
+        <w:rPr>
+          <w:rStyle w:val="Strong"/>
+          <w:b w:val="0"/>
+          <w:bCs w:val="0"/>
+        </w:rPr>
+        <w:t xml:space="preserve"> The support directory containing the VERS configuration files.</w:t>
+      </w:r>
+      <w:r>
+        <w:rPr>
+          <w:rStyle w:val="Strong"/>
+          <w:b w:val="0"/>
+          <w:bCs w:val="0"/>
+        </w:rPr>
+        <w:t xml:space="preserve"> The -support command line argument is usually set in the BAT file.</w:t>
+      </w:r>
+    </w:p>
+    <w:p>
+      <w:pPr>
+        <w:pStyle w:val="BodyText"/>
+      </w:pPr>
+      <w:r>
+        <w:t>The valid command line arguments are:</w:t>
       </w:r>
     </w:p>
     <w:p>
@@ -4157,16 +4199,31 @@
         <w:rPr>
           <w:rStyle w:val="Strong"/>
         </w:rPr>
-        <w:t>-</w:t>
-      </w:r>
-      <w:r>
-        <w:rPr>
-          <w:rStyle w:val="Strong"/>
-        </w:rPr>
-        <w:t>e &lt;event&gt;</w:t>
-      </w:r>
-      <w:r>
-        <w:t xml:space="preserve"> A string containing a description of why the digital signatures were renewed or verified; this string will appear in the </w:t>
+        <w:t>-u</w:t>
+      </w:r>
+      <w:r>
+        <w:rPr>
+          <w:rStyle w:val="Strong"/>
+        </w:rPr>
+        <w:t xml:space="preserve"> &lt;</w:t>
+      </w:r>
+      <w:r>
+        <w:rPr>
+          <w:rStyle w:val="Strong"/>
+        </w:rPr>
+        <w:t>name</w:t>
+      </w:r>
+      <w:r>
+        <w:rPr>
+          <w:rStyle w:val="Strong"/>
+        </w:rPr>
+        <w:t>&gt;</w:t>
+      </w:r>
+      <w:r>
+        <w:t xml:space="preserve"> </w:t>
+      </w:r>
+      <w:r>
+        <w:t xml:space="preserve">A string containing the name of the user responsible for verifying or renewing the digital signatures; this string will appear in the </w:t>
       </w:r>
       <w:proofErr w:type="spellStart"/>
       <w:r>
@@ -4174,15 +4231,7 @@
       </w:r>
       <w:proofErr w:type="spellEnd"/>
       <w:r>
-        <w:t xml:space="preserve"> documentation. A description of the status/changes to the digital signatures is always added to the </w:t>
-      </w:r>
-      <w:proofErr w:type="spellStart"/>
-      <w:r>
-        <w:t>VEOHistory</w:t>
-      </w:r>
-      <w:proofErr w:type="spellEnd"/>
-      <w:r>
-        <w:t xml:space="preserve">, so there is no need to duplicate this in the event text. If the description contains spaces (which it almost certain will), it should be enclosed in double quotes. If no -e option is used, a simple description about the changes to the digital signatures is used. Note that this option has no effect in the -create mode as the </w:t>
+        <w:t xml:space="preserve"> documentation. If the name contains a space, it should be enclosed in double quotes (e.g. “Andrew Waugh”). If no -u option is used, the login id will be used as the name of the user. Note that this option has no effect in the -create mode as the </w:t>
       </w:r>
       <w:proofErr w:type="spellStart"/>
       <w:r>
@@ -4211,24 +4260,34 @@
         <w:rPr>
           <w:rStyle w:val="Strong"/>
         </w:rPr>
-        <w:t>ha &lt;</w:t>
+        <w:t>e &lt;event&gt;</w:t>
+      </w:r>
+      <w:r>
+        <w:t xml:space="preserve"> A string containing a description of why the digital signatures were renewed or verified; this string will appear in the </w:t>
       </w:r>
       <w:proofErr w:type="spellStart"/>
       <w:r>
-        <w:rPr>
-          <w:rStyle w:val="Strong"/>
-        </w:rPr>
-        <w:t>hashAlg</w:t>
+        <w:t>VEOHistory</w:t>
       </w:r>
       <w:proofErr w:type="spellEnd"/>
       <w:r>
-        <w:rPr>
-          <w:rStyle w:val="Strong"/>
-        </w:rPr>
-        <w:t>&gt;</w:t>
-      </w:r>
-      <w:r>
-        <w:t>. The hash algorithm to be used in generating the signatures. If not specified, the ‘SHA-512’ algorithm is used.</w:t>
+        <w:t xml:space="preserve"> documentation. A description of the status/changes to the digital signatures is always added to the </w:t>
+      </w:r>
+      <w:proofErr w:type="spellStart"/>
+      <w:r>
+        <w:t>VEOHistory</w:t>
+      </w:r>
+      <w:proofErr w:type="spellEnd"/>
+      <w:r>
+        <w:t xml:space="preserve">, so there is no need to duplicate this in the event text. If the description contains spaces (which it almost certain will), it should be enclosed in double quotes. If no -e option is used, a simple description about the changes to the digital signatures is used. Note that this option has no effect in the -create mode as the </w:t>
+      </w:r>
+      <w:proofErr w:type="spellStart"/>
+      <w:r>
+        <w:t>VEOHistory</w:t>
+      </w:r>
+      <w:proofErr w:type="spellEnd"/>
+      <w:r>
+        <w:t xml:space="preserve"> is not updated.</w:t>
       </w:r>
     </w:p>
     <w:p>
@@ -4260,7 +4319,33 @@
         <w:t>&gt;</w:t>
       </w:r>
       <w:r>
-        <w:t xml:space="preserve"> the directory in which the VEOs are to be created. If not present, the VEOs will be created in the directory where the </w:t>
+        <w:t xml:space="preserve"> the directory in which the </w:t>
+      </w:r>
+      <w:r>
+        <w:t xml:space="preserve">processing is to be done, and </w:t>
+      </w:r>
+      <w:proofErr w:type="spellStart"/>
+      <w:r>
+        <w:t>the</w:t>
+      </w:r>
+      <w:proofErr w:type="spellEnd"/>
+      <w:r>
+        <w:t xml:space="preserve"> resulting zipped output (if requested) is created.</w:t>
+      </w:r>
+      <w:r>
+        <w:t xml:space="preserve"> If </w:t>
+      </w:r>
+      <w:r>
+        <w:t>not specified</w:t>
+      </w:r>
+      <w:r>
+        <w:t xml:space="preserve">, </w:t>
+      </w:r>
+      <w:r>
+        <w:t xml:space="preserve">output directory is </w:t>
+      </w:r>
+      <w:r>
+        <w:t xml:space="preserve">the directory where the </w:t>
       </w:r>
       <w:proofErr w:type="spellStart"/>
       <w:r>
@@ -4281,20 +4366,29 @@
       </w:pPr>
       <w:r>
         <w:rPr>
-          <w:rStyle w:val="Strong"/>
-        </w:rPr>
-        <w:t>-v</w:t>
-      </w:r>
-      <w:r>
-        <w:t xml:space="preserve"> verbose output. By </w:t>
-      </w:r>
-      <w:proofErr w:type="gramStart"/>
-      <w:r>
-        <w:t>default</w:t>
-      </w:r>
-      <w:proofErr w:type="gramEnd"/>
-      <w:r>
-        <w:t xml:space="preserve"> off.</w:t>
+          <w:b/>
+          <w:bCs/>
+        </w:rPr>
+        <w:lastRenderedPageBreak/>
+        <w:t>-zip</w:t>
+      </w:r>
+      <w:r>
+        <w:t>. If this is specified, the altered/resigned VEO is re-zipped in the output directory. By default, the resigned VEO is NOT zipped if this would result in overwriting an existing file (e.g. if you resigned ‘SampleVEO.veo.zip’ in the current working directory, ‘-zip’ would fail as it would require overwriting the original VEO</w:t>
+      </w:r>
+      <w:r>
+        <w:t>)</w:t>
+      </w:r>
+      <w:r>
+        <w:t xml:space="preserve">. </w:t>
+      </w:r>
+      <w:r>
+        <w:t xml:space="preserve">This is to avoid overwriting the original VEO. </w:t>
+      </w:r>
+      <w:r>
+        <w:t>If desired, this behaviour can be changed by the ‘-overwrite’ option.</w:t>
+      </w:r>
+      <w:r>
+        <w:t xml:space="preserve"> The -o option is another choice; this will create the zipped output in a different directory.</w:t>
       </w:r>
     </w:p>
     <w:p>
@@ -4307,247 +4401,13 @@
       </w:pPr>
       <w:r>
         <w:rPr>
-          <w:rStyle w:val="Strong"/>
-        </w:rPr>
-        <w:t>-d</w:t>
-      </w:r>
-      <w:r>
-        <w:t xml:space="preserve"> debug mode. In this mode more logging will be generated, and the VEO directories will not be deleted after the ZIP file is created. By </w:t>
-      </w:r>
-      <w:proofErr w:type="gramStart"/>
-      <w:r>
-        <w:t>default</w:t>
-      </w:r>
-      <w:proofErr w:type="gramEnd"/>
-      <w:r>
-        <w:t xml:space="preserve"> off.</w:t>
-      </w:r>
-    </w:p>
-    <w:p>
-      <w:pPr>
-        <w:pStyle w:val="BodyText"/>
-      </w:pPr>
-      <w:r>
-        <w:t>A m</w:t>
-      </w:r>
-      <w:r>
-        <w:t xml:space="preserve">inimal example of usage </w:t>
-      </w:r>
-      <w:r>
-        <w:t>is:</w:t>
-      </w:r>
-    </w:p>
-    <w:p>
-      <w:pPr>
-        <w:pStyle w:val="Code"/>
-      </w:pPr>
-      <w:r>
-        <w:t>V3Resign</w:t>
-      </w:r>
-      <w:r>
-        <w:t xml:space="preserve"> </w:t>
-      </w:r>
-      <w:r>
-        <w:t xml:space="preserve">-renew </w:t>
-      </w:r>
-      <w:r>
-        <w:t>-support Z:/VERSCode</w:t>
-      </w:r>
-      <w:r>
-        <w:t>/</w:t>
-      </w:r>
-      <w:r>
-        <w:t>VERSCommon/VERSSupportFiles</w:t>
-      </w:r>
-      <w:r>
-        <w:t xml:space="preserve"> </w:t>
-      </w:r>
-      <w:r>
-        <w:t xml:space="preserve">-s </w:t>
-      </w:r>
-      <w:proofErr w:type="spellStart"/>
-      <w:r>
-        <w:t>testSigner.pfx</w:t>
-      </w:r>
-      <w:proofErr w:type="spellEnd"/>
-      <w:r>
-        <w:t xml:space="preserve"> password</w:t>
-      </w:r>
-      <w:r>
-        <w:t xml:space="preserve"> VEO1.veo</w:t>
-      </w:r>
-    </w:p>
-    <w:p>
-      <w:pPr>
-        <w:pStyle w:val="BodyText"/>
-      </w:pPr>
-      <w:r>
-        <w:t>A more typical example is:</w:t>
-      </w:r>
-    </w:p>
-    <w:p>
-      <w:pPr>
-        <w:pStyle w:val="Code"/>
-      </w:pPr>
-      <w:r>
-        <w:lastRenderedPageBreak/>
-        <w:t>V3Resign</w:t>
-      </w:r>
-      <w:r>
-        <w:t xml:space="preserve"> </w:t>
-      </w:r>
-      <w:r>
-        <w:t xml:space="preserve">-renew </w:t>
-      </w:r>
-      <w:r>
-        <w:t xml:space="preserve">-s </w:t>
-      </w:r>
-      <w:proofErr w:type="spellStart"/>
-      <w:r>
-        <w:t>testSigner.pfx</w:t>
-      </w:r>
-      <w:proofErr w:type="spellEnd"/>
-      <w:r>
-        <w:t xml:space="preserve"> password</w:t>
-      </w:r>
-      <w:r>
-        <w:t xml:space="preserve"> -o resigned -u “Andrew Waugh” -e “Resigned due to character errors in the </w:t>
-      </w:r>
-      <w:proofErr w:type="spellStart"/>
-      <w:proofErr w:type="gramStart"/>
-      <w:r>
-        <w:t>vers:title</w:t>
-      </w:r>
-      <w:proofErr w:type="spellEnd"/>
-      <w:proofErr w:type="gramEnd"/>
-      <w:r>
-        <w:t xml:space="preserve"> metadata element” *.</w:t>
-      </w:r>
-      <w:proofErr w:type="spellStart"/>
-      <w:r>
-        <w:t>veo</w:t>
-      </w:r>
-      <w:proofErr w:type="spellEnd"/>
-    </w:p>
-    <w:p>
-      <w:pPr>
-        <w:pStyle w:val="BodyText"/>
-      </w:pPr>
-      <w:r>
-        <w:t>This example assumes that the mandatory -support option is set in the BAT file, and will resign all the unpacked VEOs in the current directory, putting the results in the ‘resigned’ subdirectory.</w:t>
-      </w:r>
-    </w:p>
-    <w:p>
-      <w:pPr>
-        <w:pStyle w:val="Heading2"/>
-        <w:rPr>
-          <w:noProof/>
-        </w:rPr>
-      </w:pPr>
-      <w:r>
-        <w:rPr>
-          <w:noProof/>
-        </w:rPr>
-        <w:t>APIs</w:t>
-      </w:r>
-    </w:p>
-    <w:p>
-      <w:pPr>
-        <w:spacing w:after="120"/>
-      </w:pPr>
-      <w:r>
-        <w:t>An API is provided to sign VEOs.</w:t>
-      </w:r>
-    </w:p>
-    <w:p>
-      <w:pPr>
-        <w:pStyle w:val="Heading3"/>
-      </w:pPr>
-      <w:proofErr w:type="spellStart"/>
-      <w:r>
-        <w:t>SignVEOs</w:t>
-      </w:r>
-      <w:proofErr w:type="spellEnd"/>
-    </w:p>
-    <w:p>
-      <w:r>
-        <w:t xml:space="preserve">This provides a simple interface with just </w:t>
-      </w:r>
-      <w:r>
-        <w:t>one</w:t>
-      </w:r>
-      <w:r>
-        <w:t xml:space="preserve"> call. </w:t>
-      </w:r>
-      <w:r>
-        <w:t xml:space="preserve">A </w:t>
-      </w:r>
-      <w:proofErr w:type="spellStart"/>
-      <w:r>
-        <w:t>SignVEOs</w:t>
-      </w:r>
-      <w:proofErr w:type="spellEnd"/>
-      <w:r>
-        <w:t xml:space="preserve"> object can be constructed, and then the method </w:t>
-      </w:r>
-      <w:proofErr w:type="spellStart"/>
-      <w:proofErr w:type="gramStart"/>
-      <w:r>
-        <w:t>resignVEOs</w:t>
-      </w:r>
-      <w:proofErr w:type="spellEnd"/>
-      <w:r>
-        <w:t>(</w:t>
-      </w:r>
-      <w:proofErr w:type="gramEnd"/>
-      <w:r>
-        <w:t xml:space="preserve">) can then be called on the object. The constructer takes one argument: an array of strings, each of which represents an element in the command line. The </w:t>
-      </w:r>
-      <w:proofErr w:type="spellStart"/>
-      <w:proofErr w:type="gramStart"/>
-      <w:r>
-        <w:t>resignVEOs</w:t>
-      </w:r>
-      <w:proofErr w:type="spellEnd"/>
-      <w:r>
-        <w:t>(</w:t>
-      </w:r>
-      <w:proofErr w:type="gramEnd"/>
-      <w:r>
-        <w:t xml:space="preserve">) method </w:t>
-      </w:r>
-      <w:r>
-        <w:t>executes these command line arguments.</w:t>
-      </w:r>
-    </w:p>
-    <w:p>
-      <w:pPr>
-        <w:pStyle w:val="Heading1"/>
-      </w:pPr>
-      <w:proofErr w:type="spellStart"/>
-      <w:r>
-        <w:lastRenderedPageBreak/>
-        <w:t>VEOAnalysis</w:t>
-      </w:r>
-      <w:proofErr w:type="spellEnd"/>
-      <w:r>
-        <w:t xml:space="preserve"> tool</w:t>
-      </w:r>
-    </w:p>
-    <w:p>
-      <w:pPr>
-        <w:pStyle w:val="BodyText"/>
-      </w:pPr>
-      <w:r>
-        <w:t xml:space="preserve">The </w:t>
-      </w:r>
-      <w:proofErr w:type="spellStart"/>
-      <w:r>
-        <w:t>VEOAnalysis</w:t>
-      </w:r>
-      <w:proofErr w:type="spellEnd"/>
-      <w:r>
-        <w:t xml:space="preserve"> tool allows users to examine and test Version 3 VEOs. It performs any combination of the following tasks:</w:t>
+          <w:b/>
+          <w:bCs/>
+        </w:rPr>
+        <w:t>-overwrite</w:t>
+      </w:r>
+      <w:r>
+        <w:t>. This overwrites VEOs when zipping and unzipping VEOs. When unzipping a VEO, an existing unzipped VEO with the same name in the output directory will be overwritten. When zipping a VEO, an existing zipped VEO with the same name in the output directory will be overwritten.</w:t>
       </w:r>
     </w:p>
     <w:p>
@@ -4559,7 +4419,33 @@
         </w:numPr>
       </w:pPr>
       <w:r>
-        <w:t>Unpacking VEO files into VEO directories</w:t>
+        <w:rPr>
+          <w:rStyle w:val="Strong"/>
+        </w:rPr>
+        <w:t>-</w:t>
+      </w:r>
+      <w:r>
+        <w:rPr>
+          <w:rStyle w:val="Strong"/>
+        </w:rPr>
+        <w:t>ha &lt;</w:t>
+      </w:r>
+      <w:proofErr w:type="spellStart"/>
+      <w:r>
+        <w:rPr>
+          <w:rStyle w:val="Strong"/>
+        </w:rPr>
+        <w:t>hashAlg</w:t>
+      </w:r>
+      <w:proofErr w:type="spellEnd"/>
+      <w:r>
+        <w:rPr>
+          <w:rStyle w:val="Strong"/>
+        </w:rPr>
+        <w:t>&gt;</w:t>
+      </w:r>
+      <w:r>
+        <w:t>. The hash algorithm to be used in generating the signatures. If not specified, the ‘SHA-512’ algorithm is used.</w:t>
       </w:r>
     </w:p>
     <w:p>
@@ -4571,7 +4457,16 @@
         </w:numPr>
       </w:pPr>
       <w:r>
-        <w:t>Testing VEOs for errors and questionable practices</w:t>
+        <w:rPr>
+          <w:rStyle w:val="Strong"/>
+        </w:rPr>
+        <w:t>-v</w:t>
+      </w:r>
+      <w:r>
+        <w:t xml:space="preserve"> verbose output. </w:t>
+      </w:r>
+      <w:r>
+        <w:t>If not specified, the program will only report on failures. If specified, the program will report on what command line options were selected, and briefly on each VEO processed.</w:t>
       </w:r>
     </w:p>
     <w:p>
@@ -4583,20 +4478,153 @@
         </w:numPr>
       </w:pPr>
       <w:r>
-        <w:t>Producing a visualisation of the contents of a VEO</w:t>
+        <w:rPr>
+          <w:rStyle w:val="Strong"/>
+        </w:rPr>
+        <w:t>-d</w:t>
+      </w:r>
+      <w:r>
+        <w:t xml:space="preserve"> debug mode. In this mode more logging will be generated, and the VEO directories will not be deleted after the ZIP file is created. By </w:t>
+      </w:r>
+      <w:proofErr w:type="gramStart"/>
+      <w:r>
+        <w:t>default</w:t>
+      </w:r>
+      <w:proofErr w:type="gramEnd"/>
+      <w:r>
+        <w:t xml:space="preserve"> off.</w:t>
       </w:r>
     </w:p>
     <w:p>
       <w:pPr>
         <w:pStyle w:val="BodyText"/>
       </w:pPr>
+      <w:r>
+        <w:t>A m</w:t>
+      </w:r>
+      <w:r>
+        <w:t xml:space="preserve">inimal example of usage </w:t>
+      </w:r>
+      <w:r>
+        <w:t>is:</w:t>
+      </w:r>
+    </w:p>
+    <w:p>
+      <w:pPr>
+        <w:pStyle w:val="Code"/>
+      </w:pPr>
+      <w:r>
+        <w:t>V3Resign</w:t>
+      </w:r>
+      <w:r>
+        <w:t xml:space="preserve"> </w:t>
+      </w:r>
+      <w:r>
+        <w:t xml:space="preserve">-renew </w:t>
+      </w:r>
+      <w:r>
+        <w:t>-support Z:/VERSCode</w:t>
+      </w:r>
+      <w:r>
+        <w:t>/</w:t>
+      </w:r>
+      <w:r>
+        <w:t>VERSCommon/VERSSupportFiles</w:t>
+      </w:r>
+      <w:r>
+        <w:t xml:space="preserve"> </w:t>
+      </w:r>
+      <w:r>
+        <w:t xml:space="preserve">-s </w:t>
+      </w:r>
       <w:proofErr w:type="spellStart"/>
       <w:r>
-        <w:t>VEOAnalyse</w:t>
+        <w:t>testSigner.pfx</w:t>
       </w:r>
       <w:proofErr w:type="spellEnd"/>
       <w:r>
-        <w:t xml:space="preserve"> may work on one VEO or multiple VEOs.</w:t>
+        <w:t xml:space="preserve"> password</w:t>
+      </w:r>
+      <w:r>
+        <w:t xml:space="preserve"> VEO1.veo</w:t>
+      </w:r>
+      <w:r>
+        <w:t>.zip</w:t>
+      </w:r>
+    </w:p>
+    <w:p>
+      <w:pPr>
+        <w:pStyle w:val="BodyText"/>
+      </w:pPr>
+      <w:r>
+        <w:t>A more typical example is:</w:t>
+      </w:r>
+    </w:p>
+    <w:p>
+      <w:pPr>
+        <w:pStyle w:val="Code"/>
+      </w:pPr>
+      <w:r>
+        <w:t>V3Resign</w:t>
+      </w:r>
+      <w:r>
+        <w:t xml:space="preserve"> </w:t>
+      </w:r>
+      <w:r>
+        <w:t xml:space="preserve">-renew </w:t>
+      </w:r>
+      <w:r>
+        <w:t xml:space="preserve">-s </w:t>
+      </w:r>
+      <w:proofErr w:type="spellStart"/>
+      <w:r>
+        <w:t>testSigner.pfx</w:t>
+      </w:r>
+      <w:proofErr w:type="spellEnd"/>
+      <w:r>
+        <w:t xml:space="preserve"> password</w:t>
+      </w:r>
+      <w:r>
+        <w:t xml:space="preserve"> -</w:t>
+      </w:r>
+      <w:proofErr w:type="gramStart"/>
+      <w:r>
+        <w:t xml:space="preserve">o </w:t>
+      </w:r>
+      <w:r>
+        <w:t>.</w:t>
+      </w:r>
+      <w:proofErr w:type="gramEnd"/>
+      <w:r>
+        <w:t>/</w:t>
+      </w:r>
+      <w:r>
+        <w:t xml:space="preserve">resigned </w:t>
+      </w:r>
+      <w:r>
+        <w:t xml:space="preserve">-zip </w:t>
+      </w:r>
+      <w:r>
+        <w:t xml:space="preserve">-u “Andrew Waugh” -e “Resigned due to character errors in the </w:t>
+      </w:r>
+      <w:proofErr w:type="spellStart"/>
+      <w:r>
+        <w:t>vers:title</w:t>
+      </w:r>
+      <w:proofErr w:type="spellEnd"/>
+      <w:r>
+        <w:t xml:space="preserve"> metadata element” *.veo</w:t>
+      </w:r>
+      <w:r>
+        <w:t>.zip</w:t>
+      </w:r>
+    </w:p>
+    <w:p>
+      <w:pPr>
+        <w:pStyle w:val="BodyText"/>
+      </w:pPr>
+      <w:r>
+        <w:t>This example assumes that the mandatory -support option is set in the BAT file, and will resign all the VEOs in the current directory, putting the results in the ‘resigned’ subdirectory.</w:t>
       </w:r>
     </w:p>
     <w:p>
@@ -4610,7 +4638,90 @@
         <w:rPr>
           <w:noProof/>
         </w:rPr>
-        <w:t>Command line arguments</w:t>
+        <w:t>APIs</w:t>
+      </w:r>
+    </w:p>
+    <w:p>
+      <w:pPr>
+        <w:spacing w:after="120"/>
+      </w:pPr>
+      <w:r>
+        <w:t>An API is provided to sign VEOs.</w:t>
+      </w:r>
+    </w:p>
+    <w:p>
+      <w:pPr>
+        <w:pStyle w:val="Heading3"/>
+      </w:pPr>
+      <w:proofErr w:type="spellStart"/>
+      <w:r>
+        <w:t>SignVEOs</w:t>
+      </w:r>
+      <w:proofErr w:type="spellEnd"/>
+    </w:p>
+    <w:p>
+      <w:r>
+        <w:t xml:space="preserve">This provides a simple interface with just </w:t>
+      </w:r>
+      <w:r>
+        <w:t>one</w:t>
+      </w:r>
+      <w:r>
+        <w:t xml:space="preserve"> call. </w:t>
+      </w:r>
+      <w:r>
+        <w:t xml:space="preserve">A </w:t>
+      </w:r>
+      <w:proofErr w:type="spellStart"/>
+      <w:r>
+        <w:t>SignVEOs</w:t>
+      </w:r>
+      <w:proofErr w:type="spellEnd"/>
+      <w:r>
+        <w:t xml:space="preserve"> object can be constructed, and then the method </w:t>
+      </w:r>
+      <w:proofErr w:type="spellStart"/>
+      <w:proofErr w:type="gramStart"/>
+      <w:r>
+        <w:t>resignVEOs</w:t>
+      </w:r>
+      <w:proofErr w:type="spellEnd"/>
+      <w:r>
+        <w:t>(</w:t>
+      </w:r>
+      <w:proofErr w:type="gramEnd"/>
+      <w:r>
+        <w:t xml:space="preserve">) can then be called on the object. The constructer takes one argument: an array of strings, each of which represents an element in the command line. The </w:t>
+      </w:r>
+      <w:proofErr w:type="spellStart"/>
+      <w:proofErr w:type="gramStart"/>
+      <w:r>
+        <w:t>resignVEOs</w:t>
+      </w:r>
+      <w:proofErr w:type="spellEnd"/>
+      <w:r>
+        <w:t>(</w:t>
+      </w:r>
+      <w:proofErr w:type="gramEnd"/>
+      <w:r>
+        <w:t xml:space="preserve">) method </w:t>
+      </w:r>
+      <w:r>
+        <w:t>executes these command line arguments.</w:t>
+      </w:r>
+    </w:p>
+    <w:p>
+      <w:pPr>
+        <w:pStyle w:val="Heading1"/>
+      </w:pPr>
+      <w:proofErr w:type="spellStart"/>
+      <w:r>
+        <w:lastRenderedPageBreak/>
+        <w:t>VEOAnalysis</w:t>
+      </w:r>
+      <w:proofErr w:type="spellEnd"/>
+      <w:r>
+        <w:t xml:space="preserve"> tool</w:t>
       </w:r>
     </w:p>
     <w:p>
@@ -4618,7 +4729,15 @@
         <w:pStyle w:val="BodyText"/>
       </w:pPr>
       <w:r>
-        <w:t>The class has several operating modes which can be used together or separately. These are selected by the following command line arguments:</w:t>
+        <w:t xml:space="preserve">The </w:t>
+      </w:r>
+      <w:proofErr w:type="spellStart"/>
+      <w:r>
+        <w:t>VEOAnalysis</w:t>
+      </w:r>
+      <w:proofErr w:type="spellEnd"/>
+      <w:r>
+        <w:t xml:space="preserve"> tool allows users to examine and test Version 3 VEOs. It performs any combination of the following tasks:</w:t>
       </w:r>
     </w:p>
     <w:p>
@@ -4630,13 +4749,7 @@
         </w:numPr>
       </w:pPr>
       <w:r>
-        <w:rPr>
-          <w:rStyle w:val="Strong"/>
-        </w:rPr>
-        <w:t>'-e'</w:t>
-      </w:r>
-      <w:r>
-        <w:t>: produce a summary of the errors and warnings found in the listed VEOs on standard out. The VEO directories are removed after execution unless the '-u' argument is specified. The default is not to produce the summary.</w:t>
+        <w:t>Unpacking VEO files into VEO directories</w:t>
       </w:r>
     </w:p>
     <w:p>
@@ -4648,13 +4761,7 @@
         </w:numPr>
       </w:pPr>
       <w:r>
-        <w:rPr>
-          <w:rStyle w:val="Strong"/>
-        </w:rPr>
-        <w:t>'-r'</w:t>
-      </w:r>
-      <w:r>
-        <w:t>: unpack the VEOs into VEO directories and include a full report expressed as HTML files in the VEO directory. The VEO directories remain after execution (i.e. selecting this option also selects the ‘-u’ option). The default is not to generate the report.</w:t>
+        <w:t>Testing VEOs for errors and questionable practices</w:t>
       </w:r>
     </w:p>
     <w:p>
@@ -4666,21 +4773,42 @@
         </w:numPr>
       </w:pPr>
       <w:r>
-        <w:rPr>
-          <w:rStyle w:val="Strong"/>
-        </w:rPr>
-        <w:t>'-u'</w:t>
-      </w:r>
-      <w:r>
-        <w:t>: just unpack the VEO into VEO directories. No summary or report is produced unless one of '-e' or '-r' is present. Selecting the ‘-r’ option also selects the ‘-u’ option.</w:t>
+        <w:t>Producing a visualisation of the contents of a VEO</w:t>
       </w:r>
     </w:p>
     <w:p>
       <w:pPr>
         <w:pStyle w:val="BodyText"/>
       </w:pPr>
-      <w:r>
-        <w:t>The mandatory command line arguments are:</w:t>
+      <w:proofErr w:type="spellStart"/>
+      <w:r>
+        <w:t>VEOAnalyse</w:t>
+      </w:r>
+      <w:proofErr w:type="spellEnd"/>
+      <w:r>
+        <w:t xml:space="preserve"> may work on one VEO or multiple VEOs.</w:t>
+      </w:r>
+    </w:p>
+    <w:p>
+      <w:pPr>
+        <w:pStyle w:val="Heading2"/>
+        <w:rPr>
+          <w:noProof/>
+        </w:rPr>
+      </w:pPr>
+      <w:r>
+        <w:rPr>
+          <w:noProof/>
+        </w:rPr>
+        <w:t>Command line arguments</w:t>
+      </w:r>
+    </w:p>
+    <w:p>
+      <w:pPr>
+        <w:pStyle w:val="BodyText"/>
+      </w:pPr>
+      <w:r>
+        <w:t>The class has several operating modes which can be used together or separately. These are selected by the following command line arguments:</w:t>
       </w:r>
     </w:p>
     <w:p>
@@ -4695,32 +4823,10 @@
         <w:rPr>
           <w:rStyle w:val="Strong"/>
         </w:rPr>
-        <w:t xml:space="preserve">'-s </w:t>
-      </w:r>
-      <w:proofErr w:type="spellStart"/>
-      <w:r>
-        <w:rPr>
-          <w:rStyle w:val="Strong"/>
-        </w:rPr>
-        <w:t>schemaDir</w:t>
-      </w:r>
-      <w:proofErr w:type="spellEnd"/>
-      <w:r>
-        <w:rPr>
-          <w:rStyle w:val="Strong"/>
-        </w:rPr>
-        <w:t>'</w:t>
-      </w:r>
-      <w:r>
-        <w:t>: specifies the directory in which the XML schemas will be found (see below).</w:t>
-      </w:r>
-    </w:p>
-    <w:p>
-      <w:pPr>
-        <w:pStyle w:val="BodyText"/>
-      </w:pPr>
-      <w:r>
-        <w:t>The other optional command line arguments are:</w:t>
+        <w:t>'-e'</w:t>
+      </w:r>
+      <w:r>
+        <w:t>: produce a summary of the errors and warnings found in the listed VEOs on standard out. The VEO directories are removed after execution unless the '-u' argument is specified. The default is not to produce the summary.</w:t>
       </w:r>
     </w:p>
     <w:p>
@@ -4735,18 +4841,94 @@
         <w:rPr>
           <w:rStyle w:val="Strong"/>
         </w:rPr>
+        <w:t>'-r'</w:t>
+      </w:r>
+      <w:r>
+        <w:t>: unpack the VEOs into VEO directories and include a full report expressed as HTML files in the VEO directory. The VEO directories remain after execution (i.e. selecting this option also selects the ‘-u’ option). The default is not to generate the report.</w:t>
+      </w:r>
+    </w:p>
+    <w:p>
+      <w:pPr>
+        <w:pStyle w:val="ListBullet"/>
+        <w:numPr>
+          <w:ilvl w:val="0"/>
+          <w:numId w:val="1"/>
+        </w:numPr>
+      </w:pPr>
+      <w:r>
+        <w:rPr>
+          <w:rStyle w:val="Strong"/>
+        </w:rPr>
+        <w:t>'-u'</w:t>
+      </w:r>
+      <w:r>
+        <w:t>: just unpack the VEO into VEO directories. No summary or report is produced unless one of '-e' or '-r' is present. Selecting the ‘-r’ option also selects the ‘-u’ option.</w:t>
+      </w:r>
+    </w:p>
+    <w:p>
+      <w:pPr>
+        <w:pStyle w:val="BodyText"/>
+      </w:pPr>
+      <w:r>
+        <w:t>The mandatory command line arguments are:</w:t>
+      </w:r>
+    </w:p>
+    <w:p>
+      <w:pPr>
+        <w:pStyle w:val="ListBullet"/>
+        <w:numPr>
+          <w:ilvl w:val="0"/>
+          <w:numId w:val="1"/>
+        </w:numPr>
+      </w:pPr>
+      <w:r>
+        <w:rPr>
+          <w:rStyle w:val="Strong"/>
+        </w:rPr>
+        <w:t xml:space="preserve">'-s </w:t>
+      </w:r>
+      <w:proofErr w:type="spellStart"/>
+      <w:r>
+        <w:rPr>
+          <w:rStyle w:val="Strong"/>
+        </w:rPr>
+        <w:t>schemaDir</w:t>
+      </w:r>
+      <w:proofErr w:type="spellEnd"/>
+      <w:r>
+        <w:rPr>
+          <w:rStyle w:val="Strong"/>
+        </w:rPr>
+        <w:t>'</w:t>
+      </w:r>
+      <w:r>
+        <w:t>: specifies the directory in which the XML schemas will be found (see below).</w:t>
+      </w:r>
+    </w:p>
+    <w:p>
+      <w:pPr>
+        <w:pStyle w:val="BodyText"/>
+      </w:pPr>
+      <w:r>
+        <w:t>The other optional command line arguments are:</w:t>
+      </w:r>
+    </w:p>
+    <w:p>
+      <w:pPr>
+        <w:pStyle w:val="ListBullet"/>
+        <w:numPr>
+          <w:ilvl w:val="0"/>
+          <w:numId w:val="1"/>
+        </w:numPr>
+      </w:pPr>
+      <w:r>
+        <w:rPr>
+          <w:rStyle w:val="Strong"/>
+        </w:rPr>
         <w:t>'-c'</w:t>
       </w:r>
       <w:r>
-        <w:t xml:space="preserve">: chatty mode. Report on stderr when a new VEO is commenced. This is used to show progress when processing </w:t>
-      </w:r>
-      <w:proofErr w:type="gramStart"/>
-      <w:r>
-        <w:t>a large number of</w:t>
-      </w:r>
-      <w:proofErr w:type="gramEnd"/>
-      <w:r>
-        <w:t xml:space="preserve"> VEOs.</w:t>
+        <w:t>: chatty mode. Report on stderr when a new VEO is commenced. This is used to show progress when processing a large number of VEOs.</w:t>
       </w:r>
     </w:p>
     <w:p>
@@ -5908,31 +6090,7 @@
               <w:b/>
               <w:color w:val="000000"/>
             </w:rPr>
-            <w:t>V</w:t>
-          </w:r>
-          <w:r>
-            <w:rPr>
-              <w:rFonts w:eastAsia="Times New Roman"/>
-              <w:b/>
-              <w:color w:val="000000"/>
-            </w:rPr>
-            <w:t>2</w:t>
-          </w:r>
-          <w:r>
-            <w:rPr>
-              <w:rFonts w:eastAsia="Times New Roman"/>
-              <w:b/>
-              <w:color w:val="000000"/>
-            </w:rPr>
-            <w:t>.</w:t>
-          </w:r>
-          <w:r>
-            <w:rPr>
-              <w:rFonts w:eastAsia="Times New Roman"/>
-              <w:b/>
-              <w:color w:val="000000"/>
-            </w:rPr>
-            <w:t>1</w:t>
+            <w:t>V3.0</w:t>
           </w:r>
           <w:r>
             <w:rPr>
@@ -5948,7 +6106,15 @@
               <w:b/>
               <w:color w:val="000000"/>
             </w:rPr>
-            <w:t>April 2024</w:t>
+            <w:t>July</w:t>
+          </w:r>
+          <w:r>
+            <w:rPr>
+              <w:rFonts w:eastAsia="Times New Roman"/>
+              <w:b/>
+              <w:color w:val="000000"/>
+            </w:rPr>
+            <w:t xml:space="preserve"> 2024</w:t>
           </w:r>
           <w:r>
             <w:rPr>
@@ -6538,7 +6704,7 @@
               </mc:Choice>
               <mc:Fallback>
                 <w:pict>
-                  <v:line w14:anchorId="11C3AAD0" id="Straight Connector 4" o:spid="_x0000_s1026" style="position:absolute;z-index:251659264;visibility:visible;mso-wrap-style:square;mso-width-percent:0;mso-wrap-distance-left:9pt;mso-wrap-distance-top:0;mso-wrap-distance-right:9pt;mso-wrap-distance-bottom:0;mso-position-horizontal:absolute;mso-position-horizontal-relative:text;mso-position-vertical:absolute;mso-position-vertical-relative:text;mso-width-percent:0;mso-width-relative:margin" from="4.05pt,6.6pt" to="477.3pt,6.6pt" o:gfxdata="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" strokecolor="black [3213]" strokeweight="1.8pt">
+                  <v:line w14:anchorId="20EF9A92" id="Straight Connector 4" o:spid="_x0000_s1026" style="position:absolute;z-index:251659264;visibility:visible;mso-wrap-style:square;mso-width-percent:0;mso-wrap-distance-left:9pt;mso-wrap-distance-top:0;mso-wrap-distance-right:9pt;mso-wrap-distance-bottom:0;mso-position-horizontal:absolute;mso-position-horizontal-relative:text;mso-position-vertical:absolute;mso-position-vertical-relative:text;mso-width-percent:0;mso-width-relative:margin" from="4.05pt,6.6pt" to="477.3pt,6.6pt" o:gfxdata="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" strokecolor="black [3213]" strokeweight="1.8pt">
                     <v:stroke dashstyle="1 1" endcap="round"/>
                   </v:line>
                 </w:pict>
@@ -15142,25 +15308,25 @@
 </a:theme>
 </file>
 
-<file path=customXml/item1.xml>��< ? x m l   v e r s i o n = " 1 . 0 "   e n c o d i n g = " u t f - 1 6 " ? > < K a p i s h F i l e n a m e T o U r i M a p p i n g s   x m l n s : x s i = " h t t p : / / w w w . w 3 . o r g / 2 0 0 1 / X M L S c h e m a - i n s t a n c e "   x m l n s : x s d = " h t t p : / / w w w . w 3 . o r g / 2 0 0 1 / X M L S c h e m a " / > 
-</file>
-
-<file path=customXml/item2.xml><?xml version="1.0" encoding="utf-8"?>
+<file path=customXml/item1.xml><?xml version="1.0" encoding="utf-8"?>
 <b:Sources xmlns:b="http://schemas.openxmlformats.org/officeDocument/2006/bibliography" xmlns="http://schemas.openxmlformats.org/officeDocument/2006/bibliography" SelectedStyle="\APA.XSL" StyleName="APA"/>
 </file>
 
+<file path=customXml/item2.xml>��< ? x m l   v e r s i o n = " 1 . 0 "   e n c o d i n g = " u t f - 1 6 " ? > < K a p i s h F i l e n a m e T o U r i M a p p i n g s   x m l n s : x s i = " h t t p : / / w w w . w 3 . o r g / 2 0 0 1 / X M L S c h e m a - i n s t a n c e "   x m l n s : x s d = " h t t p : / / w w w . w 3 . o r g / 2 0 0 1 / X M L S c h e m a " / > 
+</file>
+
 <file path=customXml/itemProps1.xml><?xml version="1.0" encoding="utf-8"?>
+<ds:datastoreItem xmlns:ds="http://schemas.openxmlformats.org/officeDocument/2006/customXml" ds:itemID="{F277B413-49AB-40DA-A52D-6B846B8D2677}">
+  <ds:schemaRefs>
+    <ds:schemaRef ds:uri="http://schemas.openxmlformats.org/officeDocument/2006/bibliography"/>
+  </ds:schemaRefs>
+</ds:datastoreItem>
+</file>
+
+<file path=customXml/itemProps2.xml><?xml version="1.0" encoding="utf-8"?>
 <ds:datastoreItem xmlns:ds="http://schemas.openxmlformats.org/officeDocument/2006/customXml" ds:itemID="{1DA566B9-5E46-4174-9026-296BC629CBD2}">
   <ds:schemaRefs>
     <ds:schemaRef ds:uri="http://www.w3.org/2001/XMLSchema"/>
   </ds:schemaRefs>
 </ds:datastoreItem>
-</file>
-
-<file path=customXml/itemProps2.xml><?xml version="1.0" encoding="utf-8"?>
-<ds:datastoreItem xmlns:ds="http://schemas.openxmlformats.org/officeDocument/2006/customXml" ds:itemID="{F277B413-49AB-40DA-A52D-6B846B8D2677}">
-  <ds:schemaRefs>
-    <ds:schemaRef ds:uri="http://schemas.openxmlformats.org/officeDocument/2006/bibliography"/>
-  </ds:schemaRefs>
-</ds:datastoreItem>
 </file>
</xml_diff>